<commit_message>
Added end game stats
</commit_message>
<xml_diff>
--- a/integration/Class_fixes_notes.docx
+++ b/integration/Class_fixes_notes.docx
@@ -678,36 +678,6 @@
     </w:p>
     <w:p>
       <w:pPr>
-        <w:rPr>
-          <w:rFonts w:ascii="Verdana" w:hAnsi="Verdana" w:cs="Arial"/>
-          <w:sz w:val="20"/>
-          <w:szCs w:val="20"/>
-        </w:rPr>
-      </w:pPr>
-    </w:p>
-    <w:p>
-      <w:pPr>
-        <w:rPr>
-          <w:rFonts w:ascii="Verdana" w:hAnsi="Verdana" w:cs="Arial"/>
-          <w:b/>
-          <w:bCs/>
-          <w:sz w:val="20"/>
-          <w:szCs w:val="20"/>
-        </w:rPr>
-      </w:pPr>
-      <w:r>
-        <w:rPr>
-          <w:rFonts w:ascii="Verdana" w:hAnsi="Verdana" w:cs="Arial"/>
-          <w:b/>
-          <w:bCs/>
-          <w:sz w:val="20"/>
-          <w:szCs w:val="20"/>
-        </w:rPr>
-        <w:t xml:space="preserve">Sound </w:t>
-      </w:r>
-    </w:p>
-    <w:p>
-      <w:pPr>
         <w:pStyle w:val="ListParagraph"/>
         <w:numPr>
           <w:ilvl w:val="0"/>
@@ -725,9 +695,8 @@
           <w:sz w:val="20"/>
           <w:szCs w:val="20"/>
         </w:rPr>
-        <w:t>I refactored the mml stuff into the method ‘</w:t>
-      </w:r>
-      <w:proofErr w:type="spellStart"/>
+        <w:t xml:space="preserve">Currently “difficulty” (speed of the asteroids) and “level” (number of shots to break up) are tied to each other – in our original description these were two separate </w:t>
+      </w:r>
       <w:proofErr w:type="gramStart"/>
       <w:r>
         <w:rPr>
@@ -735,9 +704,8 @@
           <w:sz w:val="20"/>
           <w:szCs w:val="20"/>
         </w:rPr>
-        <w:t>updateStream</w:t>
-      </w:r>
-      <w:proofErr w:type="spellEnd"/>
+        <w:t>things</w:t>
+      </w:r>
       <w:proofErr w:type="gramEnd"/>
       <w:r>
         <w:rPr>
@@ -745,7 +713,37 @@
           <w:sz w:val="20"/>
           <w:szCs w:val="20"/>
         </w:rPr>
-        <w:t>’</w:t>
+        <w:t xml:space="preserve"> </w:t>
+      </w:r>
+    </w:p>
+    <w:p>
+      <w:pPr>
+        <w:rPr>
+          <w:rFonts w:ascii="Verdana" w:hAnsi="Verdana" w:cs="Arial"/>
+          <w:sz w:val="20"/>
+          <w:szCs w:val="20"/>
+        </w:rPr>
+      </w:pPr>
+    </w:p>
+    <w:p>
+      <w:pPr>
+        <w:rPr>
+          <w:rFonts w:ascii="Verdana" w:hAnsi="Verdana" w:cs="Arial"/>
+          <w:b/>
+          <w:bCs/>
+          <w:sz w:val="20"/>
+          <w:szCs w:val="20"/>
+        </w:rPr>
+      </w:pPr>
+      <w:r>
+        <w:rPr>
+          <w:rFonts w:ascii="Verdana" w:hAnsi="Verdana" w:cs="Arial"/>
+          <w:b/>
+          <w:bCs/>
+          <w:sz w:val="20"/>
+          <w:szCs w:val="20"/>
+        </w:rPr>
+        <w:t xml:space="preserve">Sound </w:t>
       </w:r>
     </w:p>
     <w:p>
@@ -767,97 +765,27 @@
           <w:sz w:val="20"/>
           <w:szCs w:val="20"/>
         </w:rPr>
-        <w:t>I still have no idea why, but on my computer the blaster.wav, explosion.wav, and rocket_thruster.wav all give “</w:t>
-      </w:r>
-      <w:r>
-        <w:rPr>
-          <w:rFonts w:ascii="Verdana" w:hAnsi="Verdana" w:cs="Arial"/>
-          <w:sz w:val="20"/>
-          <w:szCs w:val="20"/>
-        </w:rPr>
-        <w:t xml:space="preserve">Warning: </w:t>
+        <w:t>I refactored the mml stuff into the method ‘</w:t>
       </w:r>
       <w:proofErr w:type="spellStart"/>
-      <w:r>
-        <w:rPr>
-          <w:rFonts w:ascii="Verdana" w:hAnsi="Verdana" w:cs="Arial"/>
-          <w:sz w:val="20"/>
-          <w:szCs w:val="20"/>
-        </w:rPr>
-        <w:t>WAVEfmt</w:t>
+      <w:proofErr w:type="gramStart"/>
+      <w:r>
+        <w:rPr>
+          <w:rFonts w:ascii="Verdana" w:hAnsi="Verdana" w:cs="Arial"/>
+          <w:sz w:val="20"/>
+          <w:szCs w:val="20"/>
+        </w:rPr>
+        <w:t>updateStream</w:t>
       </w:r>
       <w:proofErr w:type="spellEnd"/>
-      <w:r>
-        <w:rPr>
-          <w:rFonts w:ascii="Verdana" w:hAnsi="Verdana" w:cs="Arial"/>
-          <w:sz w:val="20"/>
-          <w:szCs w:val="20"/>
-        </w:rPr>
-        <w:t xml:space="preserve"> not found</w:t>
-      </w:r>
-      <w:r>
-        <w:rPr>
-          <w:rFonts w:ascii="Verdana" w:hAnsi="Verdana" w:cs="Arial"/>
-          <w:sz w:val="20"/>
-          <w:szCs w:val="20"/>
-        </w:rPr>
-        <w:t xml:space="preserve">” and do not make any sound. When I change them to other .wav files I’ve used before in </w:t>
-      </w:r>
-      <w:proofErr w:type="spellStart"/>
-      <w:r>
-        <w:rPr>
-          <w:rFonts w:ascii="Verdana" w:hAnsi="Verdana" w:cs="Arial"/>
-          <w:sz w:val="20"/>
-          <w:szCs w:val="20"/>
-        </w:rPr>
-        <w:t>homeworks</w:t>
-      </w:r>
-      <w:proofErr w:type="spellEnd"/>
-      <w:r>
-        <w:rPr>
-          <w:rFonts w:ascii="Verdana" w:hAnsi="Verdana" w:cs="Arial"/>
-          <w:sz w:val="20"/>
-          <w:szCs w:val="20"/>
-        </w:rPr>
-        <w:t xml:space="preserve">, the files load perfectly file. </w:t>
-      </w:r>
-    </w:p>
-    <w:p>
-      <w:pPr>
-        <w:rPr>
-          <w:rFonts w:ascii="Verdana" w:hAnsi="Verdana" w:cs="Arial"/>
-          <w:b/>
-          <w:bCs/>
-          <w:sz w:val="20"/>
-          <w:szCs w:val="20"/>
-        </w:rPr>
-      </w:pPr>
-      <w:r>
-        <w:rPr>
-          <w:rFonts w:ascii="Verdana" w:hAnsi="Verdana" w:cs="Arial"/>
-          <w:b/>
-          <w:bCs/>
-          <w:sz w:val="20"/>
-          <w:szCs w:val="20"/>
-        </w:rPr>
-        <w:t xml:space="preserve">Menu </w:t>
-      </w:r>
-    </w:p>
-    <w:p>
-      <w:pPr>
-        <w:rPr>
-          <w:rFonts w:ascii="Verdana" w:hAnsi="Verdana" w:cs="Arial"/>
-          <w:sz w:val="20"/>
-          <w:szCs w:val="20"/>
-        </w:rPr>
-      </w:pPr>
-      <w:r>
-        <w:rPr>
-          <w:rFonts w:ascii="Verdana" w:hAnsi="Verdana" w:cs="Arial"/>
-          <w:sz w:val="20"/>
-          <w:szCs w:val="20"/>
-        </w:rPr>
-        <w:t xml:space="preserve">For readability: </w:t>
+      <w:proofErr w:type="gramEnd"/>
+      <w:r>
+        <w:rPr>
+          <w:rFonts w:ascii="Verdana" w:hAnsi="Verdana" w:cs="Arial"/>
+          <w:sz w:val="20"/>
+          <w:szCs w:val="20"/>
+        </w:rPr>
+        <w:t>’</w:t>
       </w:r>
     </w:p>
     <w:p>
@@ -879,49 +807,15 @@
           <w:sz w:val="20"/>
           <w:szCs w:val="20"/>
         </w:rPr>
-        <w:t xml:space="preserve">Could you make the </w:t>
-      </w:r>
-      <w:proofErr w:type="gramStart"/>
-      <w:r>
-        <w:rPr>
-          <w:rFonts w:ascii="Verdana" w:hAnsi="Verdana" w:cs="Arial"/>
-          <w:sz w:val="20"/>
-          <w:szCs w:val="20"/>
-        </w:rPr>
-        <w:t>difficultly</w:t>
-      </w:r>
-      <w:proofErr w:type="gramEnd"/>
-      <w:r>
-        <w:rPr>
-          <w:rFonts w:ascii="Verdana" w:hAnsi="Verdana" w:cs="Arial"/>
-          <w:sz w:val="20"/>
-          <w:szCs w:val="20"/>
-        </w:rPr>
-        <w:t xml:space="preserve"> levels integers instead of chars (int’s is what the asteroid class is expecting)</w:t>
-      </w:r>
-      <w:r>
-        <w:rPr>
-          <w:rFonts w:ascii="Verdana" w:hAnsi="Verdana" w:cs="Arial"/>
-          <w:sz w:val="20"/>
-          <w:szCs w:val="20"/>
-        </w:rPr>
-        <w:t>?</w:t>
-      </w:r>
-      <w:r>
-        <w:rPr>
-          <w:rFonts w:ascii="Verdana" w:hAnsi="Verdana" w:cs="Arial"/>
-          <w:sz w:val="20"/>
-          <w:szCs w:val="20"/>
-        </w:rPr>
-        <w:t xml:space="preserve"> </w:t>
-      </w:r>
-      <w:r>
-        <w:rPr>
-          <w:rFonts w:ascii="Verdana" w:hAnsi="Verdana" w:cs="Arial"/>
-          <w:sz w:val="20"/>
-          <w:szCs w:val="20"/>
-        </w:rPr>
-        <w:t xml:space="preserve">(then delete </w:t>
+        <w:t>I still have no idea why, but on my computer the blaster.wav, explosion.wav, and rocket_thruster.wav all give “</w:t>
+      </w:r>
+      <w:r>
+        <w:rPr>
+          <w:rFonts w:ascii="Verdana" w:hAnsi="Verdana" w:cs="Arial"/>
+          <w:sz w:val="20"/>
+          <w:szCs w:val="20"/>
+        </w:rPr>
+        <w:t xml:space="preserve">Warning: </w:t>
       </w:r>
       <w:proofErr w:type="spellStart"/>
       <w:r>
@@ -930,7 +824,7 @@
           <w:sz w:val="20"/>
           <w:szCs w:val="20"/>
         </w:rPr>
-        <w:t>convertDifficultyCharToInt</w:t>
+        <w:t>WAVEfmt</w:t>
       </w:r>
       <w:proofErr w:type="spellEnd"/>
       <w:r>
@@ -939,54 +833,33 @@
           <w:sz w:val="20"/>
           <w:szCs w:val="20"/>
         </w:rPr>
-        <w:t>)</w:t>
-      </w:r>
-    </w:p>
-    <w:p>
-      <w:pPr>
-        <w:rPr>
-          <w:rFonts w:ascii="Verdana" w:hAnsi="Verdana" w:cs="Arial"/>
-          <w:sz w:val="20"/>
-          <w:szCs w:val="20"/>
-        </w:rPr>
-      </w:pPr>
-    </w:p>
-    <w:p>
-      <w:pPr>
-        <w:rPr>
-          <w:rFonts w:ascii="Verdana" w:hAnsi="Verdana" w:cs="Arial"/>
-          <w:b/>
-          <w:bCs/>
-          <w:sz w:val="20"/>
-          <w:szCs w:val="20"/>
-        </w:rPr>
-      </w:pPr>
-      <w:r>
-        <w:rPr>
-          <w:rFonts w:ascii="Verdana" w:hAnsi="Verdana" w:cs="Arial"/>
-          <w:b/>
-          <w:bCs/>
-          <w:sz w:val="20"/>
-          <w:szCs w:val="20"/>
-        </w:rPr>
-        <w:t>Sound</w:t>
-      </w:r>
-    </w:p>
-    <w:p>
-      <w:pPr>
-        <w:rPr>
-          <w:rFonts w:ascii="Verdana" w:hAnsi="Verdana" w:cs="Arial"/>
-          <w:sz w:val="20"/>
-          <w:szCs w:val="20"/>
-        </w:rPr>
-      </w:pPr>
-      <w:r>
-        <w:rPr>
-          <w:rFonts w:ascii="Verdana" w:hAnsi="Verdana" w:cs="Arial"/>
-          <w:sz w:val="20"/>
-          <w:szCs w:val="20"/>
-        </w:rPr>
-        <w:t xml:space="preserve">For readability: </w:t>
+        <w:t xml:space="preserve"> not found</w:t>
+      </w:r>
+      <w:r>
+        <w:rPr>
+          <w:rFonts w:ascii="Verdana" w:hAnsi="Verdana" w:cs="Arial"/>
+          <w:sz w:val="20"/>
+          <w:szCs w:val="20"/>
+        </w:rPr>
+        <w:t xml:space="preserve">” and do not make any sound. When I change them to other .wav files I’ve used before in </w:t>
+      </w:r>
+      <w:proofErr w:type="spellStart"/>
+      <w:r>
+        <w:rPr>
+          <w:rFonts w:ascii="Verdana" w:hAnsi="Verdana" w:cs="Arial"/>
+          <w:sz w:val="20"/>
+          <w:szCs w:val="20"/>
+        </w:rPr>
+        <w:t>homeworks</w:t>
+      </w:r>
+      <w:proofErr w:type="spellEnd"/>
+      <w:r>
+        <w:rPr>
+          <w:rFonts w:ascii="Verdana" w:hAnsi="Verdana" w:cs="Arial"/>
+          <w:sz w:val="20"/>
+          <w:szCs w:val="20"/>
+        </w:rPr>
+        <w:t xml:space="preserve">, the files load perfectly file. </w:t>
       </w:r>
     </w:p>
     <w:p>
@@ -1008,51 +881,55 @@
           <w:sz w:val="20"/>
           <w:szCs w:val="20"/>
         </w:rPr>
-        <w:t xml:space="preserve">Can lines 18 – 31 in </w:t>
-      </w:r>
-      <w:proofErr w:type="spellStart"/>
-      <w:r>
-        <w:rPr>
-          <w:rFonts w:ascii="Verdana" w:hAnsi="Verdana" w:cs="Arial"/>
-          <w:sz w:val="20"/>
-          <w:szCs w:val="20"/>
-        </w:rPr>
-        <w:t>SoundManagerTestMain</w:t>
-      </w:r>
-      <w:proofErr w:type="spellEnd"/>
-      <w:r>
-        <w:rPr>
-          <w:rFonts w:ascii="Verdana" w:hAnsi="Verdana" w:cs="Arial"/>
-          <w:sz w:val="20"/>
-          <w:szCs w:val="20"/>
-        </w:rPr>
-        <w:t xml:space="preserve"> be packaged into a method in </w:t>
-      </w:r>
-      <w:proofErr w:type="spellStart"/>
-      <w:r>
-        <w:rPr>
-          <w:rFonts w:ascii="Verdana" w:hAnsi="Verdana" w:cs="Arial"/>
-          <w:sz w:val="20"/>
-          <w:szCs w:val="20"/>
-        </w:rPr>
-        <w:t>SoundManager</w:t>
-      </w:r>
-      <w:proofErr w:type="spellEnd"/>
-      <w:r>
-        <w:rPr>
-          <w:rFonts w:ascii="Verdana" w:hAnsi="Verdana" w:cs="Arial"/>
-          <w:sz w:val="20"/>
-          <w:szCs w:val="20"/>
-        </w:rPr>
-        <w:t>?</w:t>
-      </w:r>
-      <w:r>
-        <w:rPr>
-          <w:rFonts w:ascii="Verdana" w:hAnsi="Verdana" w:cs="Arial"/>
-          <w:sz w:val="20"/>
-          <w:szCs w:val="20"/>
-        </w:rPr>
-        <w:t xml:space="preserve"> *Complete*</w:t>
+        <w:t xml:space="preserve">The background sound stops after a few seconds (I’m not sure if that is the current implementation or if its my computer) </w:t>
+      </w:r>
+    </w:p>
+    <w:p>
+      <w:pPr>
+        <w:ind w:left="360"/>
+        <w:rPr>
+          <w:rFonts w:ascii="Verdana" w:hAnsi="Verdana" w:cs="Arial"/>
+          <w:sz w:val="20"/>
+          <w:szCs w:val="20"/>
+        </w:rPr>
+      </w:pPr>
+    </w:p>
+    <w:p>
+      <w:pPr>
+        <w:rPr>
+          <w:rFonts w:ascii="Verdana" w:hAnsi="Verdana" w:cs="Arial"/>
+          <w:b/>
+          <w:bCs/>
+          <w:sz w:val="20"/>
+          <w:szCs w:val="20"/>
+        </w:rPr>
+      </w:pPr>
+      <w:r>
+        <w:rPr>
+          <w:rFonts w:ascii="Verdana" w:hAnsi="Verdana" w:cs="Arial"/>
+          <w:b/>
+          <w:bCs/>
+          <w:sz w:val="20"/>
+          <w:szCs w:val="20"/>
+        </w:rPr>
+        <w:t xml:space="preserve">Menu </w:t>
+      </w:r>
+    </w:p>
+    <w:p>
+      <w:pPr>
+        <w:rPr>
+          <w:rFonts w:ascii="Verdana" w:hAnsi="Verdana" w:cs="Arial"/>
+          <w:sz w:val="20"/>
+          <w:szCs w:val="20"/>
+        </w:rPr>
+      </w:pPr>
+      <w:r>
+        <w:rPr>
+          <w:rFonts w:ascii="Verdana" w:hAnsi="Verdana" w:cs="Arial"/>
+          <w:sz w:val="20"/>
+          <w:szCs w:val="20"/>
+        </w:rPr>
+        <w:t xml:space="preserve">For readability: </w:t>
       </w:r>
     </w:p>
     <w:p>
@@ -1074,40 +951,49 @@
           <w:sz w:val="20"/>
           <w:szCs w:val="20"/>
         </w:rPr>
-        <w:lastRenderedPageBreak/>
-        <w:t xml:space="preserve">Can lines </w:t>
-      </w:r>
-      <w:r>
-        <w:rPr>
-          <w:rFonts w:ascii="Verdana" w:hAnsi="Verdana" w:cs="Arial"/>
-          <w:sz w:val="20"/>
-          <w:szCs w:val="20"/>
-        </w:rPr>
-        <w:t>67</w:t>
-      </w:r>
-      <w:r>
-        <w:rPr>
-          <w:rFonts w:ascii="Verdana" w:hAnsi="Verdana" w:cs="Arial"/>
-          <w:sz w:val="20"/>
-          <w:szCs w:val="20"/>
-        </w:rPr>
-        <w:t xml:space="preserve"> – </w:t>
-      </w:r>
-      <w:r>
-        <w:rPr>
-          <w:rFonts w:ascii="Verdana" w:hAnsi="Verdana" w:cs="Arial"/>
-          <w:sz w:val="20"/>
-          <w:szCs w:val="20"/>
-        </w:rPr>
-        <w:t xml:space="preserve">80 </w:t>
-      </w:r>
-      <w:r>
-        <w:rPr>
-          <w:rFonts w:ascii="Verdana" w:hAnsi="Verdana" w:cs="Arial"/>
-          <w:sz w:val="20"/>
-          <w:szCs w:val="20"/>
-        </w:rPr>
-        <w:t xml:space="preserve">in </w:t>
+        <w:t xml:space="preserve">Could you make the </w:t>
+      </w:r>
+      <w:proofErr w:type="gramStart"/>
+      <w:r>
+        <w:rPr>
+          <w:rFonts w:ascii="Verdana" w:hAnsi="Verdana" w:cs="Arial"/>
+          <w:sz w:val="20"/>
+          <w:szCs w:val="20"/>
+        </w:rPr>
+        <w:t>difficultly</w:t>
+      </w:r>
+      <w:proofErr w:type="gramEnd"/>
+      <w:r>
+        <w:rPr>
+          <w:rFonts w:ascii="Verdana" w:hAnsi="Verdana" w:cs="Arial"/>
+          <w:sz w:val="20"/>
+          <w:szCs w:val="20"/>
+        </w:rPr>
+        <w:t xml:space="preserve"> levels integers instead of chars (int’s is what the asteroid class is expecting)</w:t>
+      </w:r>
+      <w:r>
+        <w:rPr>
+          <w:rFonts w:ascii="Verdana" w:hAnsi="Verdana" w:cs="Arial"/>
+          <w:sz w:val="20"/>
+          <w:szCs w:val="20"/>
+        </w:rPr>
+        <w:t>?</w:t>
+      </w:r>
+      <w:r>
+        <w:rPr>
+          <w:rFonts w:ascii="Verdana" w:hAnsi="Verdana" w:cs="Arial"/>
+          <w:sz w:val="20"/>
+          <w:szCs w:val="20"/>
+        </w:rPr>
+        <w:t xml:space="preserve"> </w:t>
+      </w:r>
+      <w:r>
+        <w:rPr>
+          <w:rFonts w:ascii="Verdana" w:hAnsi="Verdana" w:cs="Arial"/>
+          <w:sz w:val="20"/>
+          <w:szCs w:val="20"/>
+        </w:rPr>
+        <w:t xml:space="preserve">(then delete </w:t>
       </w:r>
       <w:proofErr w:type="spellStart"/>
       <w:r>
@@ -1116,7 +1002,7 @@
           <w:sz w:val="20"/>
           <w:szCs w:val="20"/>
         </w:rPr>
-        <w:t>SoundManagerTestMain</w:t>
+        <w:t>convertDifficultyCharToInt</w:t>
       </w:r>
       <w:proofErr w:type="spellEnd"/>
       <w:r>
@@ -1125,41 +1011,80 @@
           <w:sz w:val="20"/>
           <w:szCs w:val="20"/>
         </w:rPr>
-        <w:t xml:space="preserve"> be packaged into a method in </w:t>
-      </w:r>
-      <w:proofErr w:type="spellStart"/>
-      <w:r>
-        <w:rPr>
-          <w:rFonts w:ascii="Verdana" w:hAnsi="Verdana" w:cs="Arial"/>
-          <w:sz w:val="20"/>
-          <w:szCs w:val="20"/>
-        </w:rPr>
-        <w:t>SoundManager</w:t>
-      </w:r>
-      <w:proofErr w:type="spellEnd"/>
-      <w:r>
-        <w:rPr>
-          <w:rFonts w:ascii="Verdana" w:hAnsi="Verdana" w:cs="Arial"/>
-          <w:sz w:val="20"/>
-          <w:szCs w:val="20"/>
-        </w:rPr>
-        <w:t>?</w:t>
-      </w:r>
-      <w:r>
-        <w:rPr>
-          <w:rFonts w:ascii="Verdana" w:hAnsi="Verdana" w:cs="Arial"/>
-          <w:sz w:val="20"/>
-          <w:szCs w:val="20"/>
-        </w:rPr>
-        <w:t xml:space="preserve"> </w:t>
-      </w:r>
-      <w:r>
-        <w:rPr>
-          <w:rFonts w:ascii="Verdana" w:hAnsi="Verdana" w:cs="Arial"/>
-          <w:sz w:val="20"/>
-          <w:szCs w:val="20"/>
-        </w:rPr>
-        <w:t>*Complete*</w:t>
+        <w:t>)</w:t>
+      </w:r>
+      <w:r>
+        <w:rPr>
+          <w:rFonts w:ascii="Verdana" w:hAnsi="Verdana" w:cs="Arial"/>
+          <w:sz w:val="20"/>
+          <w:szCs w:val="20"/>
+        </w:rPr>
+        <w:t xml:space="preserve"> ** </w:t>
+      </w:r>
+      <w:proofErr w:type="gramStart"/>
+      <w:r>
+        <w:rPr>
+          <w:rFonts w:ascii="Verdana" w:hAnsi="Verdana" w:cs="Arial"/>
+          <w:sz w:val="20"/>
+          <w:szCs w:val="20"/>
+        </w:rPr>
+        <w:t>actually this</w:t>
+      </w:r>
+      <w:proofErr w:type="gramEnd"/>
+      <w:r>
+        <w:rPr>
+          <w:rFonts w:ascii="Verdana" w:hAnsi="Verdana" w:cs="Arial"/>
+          <w:sz w:val="20"/>
+          <w:szCs w:val="20"/>
+        </w:rPr>
+        <w:t xml:space="preserve"> depends on how we want to implement level v difficulty (see asteroid comments) </w:t>
+      </w:r>
+    </w:p>
+    <w:p>
+      <w:pPr>
+        <w:rPr>
+          <w:rFonts w:ascii="Verdana" w:hAnsi="Verdana" w:cs="Arial"/>
+          <w:sz w:val="20"/>
+          <w:szCs w:val="20"/>
+        </w:rPr>
+      </w:pPr>
+    </w:p>
+    <w:p>
+      <w:pPr>
+        <w:rPr>
+          <w:rFonts w:ascii="Verdana" w:hAnsi="Verdana" w:cs="Arial"/>
+          <w:b/>
+          <w:bCs/>
+          <w:sz w:val="20"/>
+          <w:szCs w:val="20"/>
+        </w:rPr>
+      </w:pPr>
+      <w:r>
+        <w:rPr>
+          <w:rFonts w:ascii="Verdana" w:hAnsi="Verdana" w:cs="Arial"/>
+          <w:b/>
+          <w:bCs/>
+          <w:sz w:val="20"/>
+          <w:szCs w:val="20"/>
+        </w:rPr>
+        <w:t>Sound</w:t>
+      </w:r>
+    </w:p>
+    <w:p>
+      <w:pPr>
+        <w:rPr>
+          <w:rFonts w:ascii="Verdana" w:hAnsi="Verdana" w:cs="Arial"/>
+          <w:sz w:val="20"/>
+          <w:szCs w:val="20"/>
+        </w:rPr>
+      </w:pPr>
+      <w:r>
+        <w:rPr>
+          <w:rFonts w:ascii="Verdana" w:hAnsi="Verdana" w:cs="Arial"/>
+          <w:sz w:val="20"/>
+          <w:szCs w:val="20"/>
+        </w:rPr>
+        <w:t xml:space="preserve">For readability: </w:t>
       </w:r>
     </w:p>
     <w:p>
@@ -1175,52 +1100,57 @@
           <w:szCs w:val="20"/>
         </w:rPr>
       </w:pPr>
-    </w:p>
-    <w:p>
-      <w:pPr>
-        <w:rPr>
-          <w:rFonts w:ascii="Verdana" w:hAnsi="Verdana" w:cs="Arial"/>
-          <w:sz w:val="20"/>
-          <w:szCs w:val="20"/>
-        </w:rPr>
-      </w:pPr>
-    </w:p>
-    <w:p>
-      <w:pPr>
-        <w:rPr>
-          <w:rFonts w:ascii="Verdana" w:hAnsi="Verdana" w:cs="Arial"/>
-          <w:b/>
-          <w:bCs/>
-          <w:sz w:val="20"/>
-          <w:szCs w:val="20"/>
-        </w:rPr>
-      </w:pPr>
-      <w:r>
-        <w:rPr>
-          <w:rFonts w:ascii="Verdana" w:hAnsi="Verdana" w:cs="Arial"/>
-          <w:b/>
-          <w:bCs/>
-          <w:sz w:val="20"/>
-          <w:szCs w:val="20"/>
-        </w:rPr>
-        <w:t xml:space="preserve">Master game </w:t>
-      </w:r>
-    </w:p>
-    <w:p>
-      <w:pPr>
-        <w:rPr>
-          <w:rFonts w:ascii="Verdana" w:hAnsi="Verdana" w:cs="Arial"/>
-          <w:sz w:val="20"/>
-          <w:szCs w:val="20"/>
-        </w:rPr>
-      </w:pPr>
-      <w:r>
-        <w:rPr>
-          <w:rFonts w:ascii="Verdana" w:hAnsi="Verdana" w:cs="Arial"/>
-          <w:sz w:val="20"/>
-          <w:szCs w:val="20"/>
-        </w:rPr>
-        <w:t>Future:</w:t>
+      <w:r>
+        <w:rPr>
+          <w:rFonts w:ascii="Verdana" w:hAnsi="Verdana" w:cs="Arial"/>
+          <w:sz w:val="20"/>
+          <w:szCs w:val="20"/>
+        </w:rPr>
+        <w:t xml:space="preserve">Can lines 18 – 31 in </w:t>
+      </w:r>
+      <w:proofErr w:type="spellStart"/>
+      <w:r>
+        <w:rPr>
+          <w:rFonts w:ascii="Verdana" w:hAnsi="Verdana" w:cs="Arial"/>
+          <w:sz w:val="20"/>
+          <w:szCs w:val="20"/>
+        </w:rPr>
+        <w:t>SoundManagerTestMain</w:t>
+      </w:r>
+      <w:proofErr w:type="spellEnd"/>
+      <w:r>
+        <w:rPr>
+          <w:rFonts w:ascii="Verdana" w:hAnsi="Verdana" w:cs="Arial"/>
+          <w:sz w:val="20"/>
+          <w:szCs w:val="20"/>
+        </w:rPr>
+        <w:t xml:space="preserve"> be packaged into a method in </w:t>
+      </w:r>
+      <w:proofErr w:type="spellStart"/>
+      <w:r>
+        <w:rPr>
+          <w:rFonts w:ascii="Verdana" w:hAnsi="Verdana" w:cs="Arial"/>
+          <w:sz w:val="20"/>
+          <w:szCs w:val="20"/>
+        </w:rPr>
+        <w:t>SoundManager</w:t>
+      </w:r>
+      <w:proofErr w:type="spellEnd"/>
+      <w:r>
+        <w:rPr>
+          <w:rFonts w:ascii="Verdana" w:hAnsi="Verdana" w:cs="Arial"/>
+          <w:sz w:val="20"/>
+          <w:szCs w:val="20"/>
+        </w:rPr>
+        <w:t>?</w:t>
+      </w:r>
+      <w:r>
+        <w:rPr>
+          <w:rFonts w:ascii="Verdana" w:hAnsi="Verdana" w:cs="Arial"/>
+          <w:sz w:val="20"/>
+          <w:szCs w:val="20"/>
+        </w:rPr>
+        <w:t xml:space="preserve"> *Complete*</w:t>
       </w:r>
     </w:p>
     <w:p>
@@ -1242,6 +1172,301 @@
           <w:sz w:val="20"/>
           <w:szCs w:val="20"/>
         </w:rPr>
+        <w:t xml:space="preserve">Can lines </w:t>
+      </w:r>
+      <w:r>
+        <w:rPr>
+          <w:rFonts w:ascii="Verdana" w:hAnsi="Verdana" w:cs="Arial"/>
+          <w:sz w:val="20"/>
+          <w:szCs w:val="20"/>
+        </w:rPr>
+        <w:t>67</w:t>
+      </w:r>
+      <w:r>
+        <w:rPr>
+          <w:rFonts w:ascii="Verdana" w:hAnsi="Verdana" w:cs="Arial"/>
+          <w:sz w:val="20"/>
+          <w:szCs w:val="20"/>
+        </w:rPr>
+        <w:t xml:space="preserve"> – </w:t>
+      </w:r>
+      <w:r>
+        <w:rPr>
+          <w:rFonts w:ascii="Verdana" w:hAnsi="Verdana" w:cs="Arial"/>
+          <w:sz w:val="20"/>
+          <w:szCs w:val="20"/>
+        </w:rPr>
+        <w:t xml:space="preserve">80 </w:t>
+      </w:r>
+      <w:r>
+        <w:rPr>
+          <w:rFonts w:ascii="Verdana" w:hAnsi="Verdana" w:cs="Arial"/>
+          <w:sz w:val="20"/>
+          <w:szCs w:val="20"/>
+        </w:rPr>
+        <w:t xml:space="preserve">in </w:t>
+      </w:r>
+      <w:proofErr w:type="spellStart"/>
+      <w:r>
+        <w:rPr>
+          <w:rFonts w:ascii="Verdana" w:hAnsi="Verdana" w:cs="Arial"/>
+          <w:sz w:val="20"/>
+          <w:szCs w:val="20"/>
+        </w:rPr>
+        <w:t>SoundManagerTestMain</w:t>
+      </w:r>
+      <w:proofErr w:type="spellEnd"/>
+      <w:r>
+        <w:rPr>
+          <w:rFonts w:ascii="Verdana" w:hAnsi="Verdana" w:cs="Arial"/>
+          <w:sz w:val="20"/>
+          <w:szCs w:val="20"/>
+        </w:rPr>
+        <w:t xml:space="preserve"> be packaged into a method in </w:t>
+      </w:r>
+      <w:proofErr w:type="spellStart"/>
+      <w:r>
+        <w:rPr>
+          <w:rFonts w:ascii="Verdana" w:hAnsi="Verdana" w:cs="Arial"/>
+          <w:sz w:val="20"/>
+          <w:szCs w:val="20"/>
+        </w:rPr>
+        <w:t>SoundManager</w:t>
+      </w:r>
+      <w:proofErr w:type="spellEnd"/>
+      <w:r>
+        <w:rPr>
+          <w:rFonts w:ascii="Verdana" w:hAnsi="Verdana" w:cs="Arial"/>
+          <w:sz w:val="20"/>
+          <w:szCs w:val="20"/>
+        </w:rPr>
+        <w:t>?</w:t>
+      </w:r>
+      <w:r>
+        <w:rPr>
+          <w:rFonts w:ascii="Verdana" w:hAnsi="Verdana" w:cs="Arial"/>
+          <w:sz w:val="20"/>
+          <w:szCs w:val="20"/>
+        </w:rPr>
+        <w:t xml:space="preserve"> </w:t>
+      </w:r>
+      <w:r>
+        <w:rPr>
+          <w:rFonts w:ascii="Verdana" w:hAnsi="Verdana" w:cs="Arial"/>
+          <w:sz w:val="20"/>
+          <w:szCs w:val="20"/>
+        </w:rPr>
+        <w:t>*Complete*</w:t>
+      </w:r>
+    </w:p>
+    <w:p>
+      <w:pPr>
+        <w:rPr>
+          <w:rFonts w:ascii="Verdana" w:hAnsi="Verdana" w:cs="Arial"/>
+          <w:sz w:val="20"/>
+          <w:szCs w:val="20"/>
+        </w:rPr>
+      </w:pPr>
+    </w:p>
+    <w:p>
+      <w:pPr>
+        <w:rPr>
+          <w:rFonts w:ascii="Verdana" w:hAnsi="Verdana" w:cs="Arial"/>
+          <w:b/>
+          <w:bCs/>
+          <w:sz w:val="20"/>
+          <w:szCs w:val="20"/>
+        </w:rPr>
+      </w:pPr>
+      <w:r>
+        <w:rPr>
+          <w:rFonts w:ascii="Verdana" w:hAnsi="Verdana" w:cs="Arial"/>
+          <w:b/>
+          <w:bCs/>
+          <w:sz w:val="20"/>
+          <w:szCs w:val="20"/>
+        </w:rPr>
+        <w:t xml:space="preserve">Summary </w:t>
+      </w:r>
+    </w:p>
+    <w:p>
+      <w:pPr>
+        <w:rPr>
+          <w:rFonts w:ascii="Verdana" w:hAnsi="Verdana" w:cs="Arial"/>
+          <w:sz w:val="20"/>
+          <w:szCs w:val="20"/>
+        </w:rPr>
+      </w:pPr>
+      <w:r>
+        <w:rPr>
+          <w:rFonts w:ascii="Verdana" w:hAnsi="Verdana" w:cs="Arial"/>
+          <w:sz w:val="20"/>
+          <w:szCs w:val="20"/>
+        </w:rPr>
+        <w:t>Need:</w:t>
+      </w:r>
+    </w:p>
+    <w:p>
+      <w:pPr>
+        <w:pStyle w:val="ListParagraph"/>
+        <w:numPr>
+          <w:ilvl w:val="0"/>
+          <w:numId w:val="1"/>
+        </w:numPr>
+        <w:rPr>
+          <w:rFonts w:ascii="Verdana" w:hAnsi="Verdana" w:cs="Arial"/>
+          <w:sz w:val="20"/>
+          <w:szCs w:val="20"/>
+        </w:rPr>
+      </w:pPr>
+      <w:r>
+        <w:rPr>
+          <w:rFonts w:ascii="Verdana" w:hAnsi="Verdana" w:cs="Arial"/>
+          <w:sz w:val="20"/>
+          <w:szCs w:val="20"/>
+        </w:rPr>
+        <w:t xml:space="preserve">Needs guard clauses -&gt; can specify level that is </w:t>
+      </w:r>
+      <w:r>
+        <w:rPr>
+          <w:rFonts w:ascii="Verdana" w:hAnsi="Verdana" w:cs="Arial"/>
+          <w:sz w:val="20"/>
+          <w:szCs w:val="20"/>
+        </w:rPr>
+        <w:t>not initialized</w:t>
+      </w:r>
+      <w:r>
+        <w:rPr>
+          <w:rFonts w:ascii="Verdana" w:hAnsi="Verdana" w:cs="Arial"/>
+          <w:sz w:val="20"/>
+          <w:szCs w:val="20"/>
+        </w:rPr>
+        <w:t xml:space="preserve"> </w:t>
+      </w:r>
+      <w:proofErr w:type="gramStart"/>
+      <w:r>
+        <w:rPr>
+          <w:rFonts w:ascii="Verdana" w:hAnsi="Verdana" w:cs="Arial"/>
+          <w:sz w:val="20"/>
+          <w:szCs w:val="20"/>
+        </w:rPr>
+        <w:t>methods</w:t>
+      </w:r>
+      <w:proofErr w:type="gramEnd"/>
+      <w:r>
+        <w:rPr>
+          <w:rFonts w:ascii="Verdana" w:hAnsi="Verdana" w:cs="Arial"/>
+          <w:sz w:val="20"/>
+          <w:szCs w:val="20"/>
+        </w:rPr>
+        <w:t xml:space="preserve">  </w:t>
+      </w:r>
+    </w:p>
+    <w:p>
+      <w:pPr>
+        <w:rPr>
+          <w:rFonts w:ascii="Verdana" w:hAnsi="Verdana" w:cs="Arial"/>
+          <w:sz w:val="20"/>
+          <w:szCs w:val="20"/>
+        </w:rPr>
+      </w:pPr>
+      <w:r>
+        <w:rPr>
+          <w:rFonts w:ascii="Verdana" w:hAnsi="Verdana" w:cs="Arial"/>
+          <w:sz w:val="20"/>
+          <w:szCs w:val="20"/>
+        </w:rPr>
+        <w:t>Future:</w:t>
+      </w:r>
+    </w:p>
+    <w:p>
+      <w:pPr>
+        <w:pStyle w:val="ListParagraph"/>
+        <w:numPr>
+          <w:ilvl w:val="0"/>
+          <w:numId w:val="1"/>
+        </w:numPr>
+        <w:rPr>
+          <w:rFonts w:ascii="Verdana" w:hAnsi="Verdana" w:cs="Arial"/>
+          <w:sz w:val="20"/>
+          <w:szCs w:val="20"/>
+        </w:rPr>
+      </w:pPr>
+      <w:r>
+        <w:rPr>
+          <w:rFonts w:ascii="Verdana" w:hAnsi="Verdana" w:cs="Arial"/>
+          <w:sz w:val="20"/>
+          <w:szCs w:val="20"/>
+        </w:rPr>
+        <w:t xml:space="preserve">Visual representation on window </w:t>
+      </w:r>
+    </w:p>
+    <w:p>
+      <w:pPr>
+        <w:rPr>
+          <w:rFonts w:ascii="Verdana" w:hAnsi="Verdana" w:cs="Arial"/>
+          <w:sz w:val="20"/>
+          <w:szCs w:val="20"/>
+        </w:rPr>
+      </w:pPr>
+    </w:p>
+    <w:p>
+      <w:pPr>
+        <w:rPr>
+          <w:rFonts w:ascii="Verdana" w:hAnsi="Verdana" w:cs="Arial"/>
+          <w:b/>
+          <w:bCs/>
+          <w:sz w:val="20"/>
+          <w:szCs w:val="20"/>
+        </w:rPr>
+      </w:pPr>
+      <w:r>
+        <w:rPr>
+          <w:rFonts w:ascii="Verdana" w:hAnsi="Verdana" w:cs="Arial"/>
+          <w:b/>
+          <w:bCs/>
+          <w:sz w:val="20"/>
+          <w:szCs w:val="20"/>
+        </w:rPr>
+        <w:t xml:space="preserve">Master game </w:t>
+      </w:r>
+    </w:p>
+    <w:p>
+      <w:pPr>
+        <w:rPr>
+          <w:rFonts w:ascii="Verdana" w:hAnsi="Verdana" w:cs="Arial"/>
+          <w:sz w:val="20"/>
+          <w:szCs w:val="20"/>
+        </w:rPr>
+      </w:pPr>
+      <w:r>
+        <w:rPr>
+          <w:rFonts w:ascii="Verdana" w:hAnsi="Verdana" w:cs="Arial"/>
+          <w:sz w:val="20"/>
+          <w:szCs w:val="20"/>
+        </w:rPr>
+        <w:t>Future:</w:t>
+      </w:r>
+    </w:p>
+    <w:p>
+      <w:pPr>
+        <w:pStyle w:val="ListParagraph"/>
+        <w:numPr>
+          <w:ilvl w:val="0"/>
+          <w:numId w:val="1"/>
+        </w:numPr>
+        <w:rPr>
+          <w:rFonts w:ascii="Verdana" w:hAnsi="Verdana" w:cs="Arial"/>
+          <w:sz w:val="20"/>
+          <w:szCs w:val="20"/>
+        </w:rPr>
+      </w:pPr>
+      <w:r>
+        <w:rPr>
+          <w:rFonts w:ascii="Verdana" w:hAnsi="Verdana" w:cs="Arial"/>
+          <w:sz w:val="20"/>
+          <w:szCs w:val="20"/>
+        </w:rPr>
         <w:t xml:space="preserve">Level up </w:t>
       </w:r>
       <w:r>
@@ -1281,6 +1506,7 @@
     </w:p>
     <w:p>
       <w:pPr>
+        <w:ind w:left="360"/>
         <w:rPr>
           <w:rFonts w:ascii="Verdana" w:hAnsi="Verdana" w:cs="Arial"/>
           <w:sz w:val="20"/>

</xml_diff>